<commit_message>
2. update Epoch - Batch - Step
Epoch:
Một epoch là một lần hoàn thành toàn bộ quá trình huấn luyện trên toàn bộ tập dữ liệu. Trong một epoch, mô hình sẽ thấy tất cả các mẫu trong tập dữ liệu một lần.
2. Batch:
Tập dữ liệu lớn thường được chia thành các phần nhỏ hơn gọi là batch. Một batch là một nhóm các mẫu mà mô hình sẽ xử lý cùng một lúc. Việc sử dụng batch giúp tiết kiệm bộ nhớ và tăng tốc độ huấn luyện.
3. Step:
Một step là một lần cập nhật trọng số của mô hình. Mỗi step tương ứng với một batch. Khi mô hình xử lý một batch, nó sẽ tính toán gradient và cập nhật trọng số của nó.
</commit_message>
<xml_diff>
--- a/ThermalHumanDetect_YOLO/utils/report.docx
+++ b/ThermalHumanDetect_YOLO/utils/report.docx
@@ -7730,14 +7730,149 @@
           <w:sz w:val="26"/>
           <w:szCs w:val="26"/>
         </w:rPr>
-        <w:t>Không sử dụng Augmentation:</w:t>
-      </w:r>
-      <w:r>
-        <w:rPr>
-          <w:sz w:val="26"/>
-          <w:szCs w:val="26"/>
-        </w:rPr>
-        <w:t xml:space="preserve"> Trong quá trình huấn luyện, augmentation không được áp dụng, điều này cho phép đánh giá chính xác khả năng phát hiện của mô hình YOLOv8 ban đầu mà không có sự điều chỉnh về dữ liệu.</w:t>
+        <w:t>Augmentation:</w:t>
+      </w:r>
+      <w:r>
+        <w:rPr>
+          <w:sz w:val="26"/>
+          <w:szCs w:val="26"/>
+        </w:rPr>
+        <w:t xml:space="preserve"> </w:t>
+      </w:r>
+      <w:r>
+        <w:rPr>
+          <w:sz w:val="26"/>
+          <w:szCs w:val="26"/>
+        </w:rPr>
+        <w:t>Sau khi training</w:t>
+      </w:r>
+      <w:r>
+        <w:rPr>
+          <w:sz w:val="26"/>
+          <w:szCs w:val="26"/>
+        </w:rPr>
+        <w:t xml:space="preserve"> </w:t>
+      </w:r>
+      <w:r>
+        <w:rPr>
+          <w:b/>
+          <w:bCs/>
+          <w:sz w:val="26"/>
+          <w:szCs w:val="26"/>
+        </w:rPr>
+        <w:t xml:space="preserve">15 epochs - model v8n(nano) </w:t>
+      </w:r>
+      <w:r>
+        <w:rPr>
+          <w:b/>
+          <w:bCs/>
+          <w:sz w:val="26"/>
+          <w:szCs w:val="26"/>
+        </w:rPr>
+        <w:t>- No</w:t>
+      </w:r>
+      <w:r>
+        <w:rPr>
+          <w:b/>
+          <w:bCs/>
+          <w:sz w:val="26"/>
+          <w:szCs w:val="26"/>
+        </w:rPr>
+        <w:t xml:space="preserve"> Augmentation</w:t>
+      </w:r>
+      <w:r>
+        <w:rPr>
+          <w:b/>
+          <w:bCs/>
+          <w:sz w:val="26"/>
+          <w:szCs w:val="26"/>
+        </w:rPr>
+        <w:t>,</w:t>
+      </w:r>
+      <w:r>
+        <w:rPr>
+          <w:sz w:val="26"/>
+          <w:szCs w:val="26"/>
+        </w:rPr>
+        <w:t xml:space="preserve"> (</w:t>
+      </w:r>
+      <w:r>
+        <w:rPr>
+          <w:sz w:val="26"/>
+          <w:szCs w:val="26"/>
+        </w:rPr>
+        <w:t>điều này cho phép đánh giá chính xác khả năng phát hiện của mô hình YOLOv8 ban đầu mà không có sự điều chỉnh về dữ liệu</w:t>
+      </w:r>
+      <w:r>
+        <w:rPr>
+          <w:sz w:val="26"/>
+          <w:szCs w:val="26"/>
+        </w:rPr>
+        <w:t>)</w:t>
+      </w:r>
+      <w:r>
+        <w:rPr>
+          <w:sz w:val="26"/>
+          <w:szCs w:val="26"/>
+        </w:rPr>
+        <w:t>. T</w:t>
+      </w:r>
+      <w:r>
+        <w:rPr>
+          <w:sz w:val="26"/>
+          <w:szCs w:val="26"/>
+        </w:rPr>
+        <w:t xml:space="preserve">a chuyển </w:t>
+      </w:r>
+      <w:r>
+        <w:rPr>
+          <w:b/>
+          <w:bCs/>
+          <w:sz w:val="26"/>
+          <w:szCs w:val="26"/>
+        </w:rPr>
+        <w:t>sang training 50 epochs – model v5m(</w:t>
+      </w:r>
+      <w:r>
+        <w:rPr>
+          <w:b/>
+          <w:bCs/>
+          <w:sz w:val="26"/>
+          <w:szCs w:val="26"/>
+        </w:rPr>
+        <w:t xml:space="preserve">medium) </w:t>
+      </w:r>
+      <w:r>
+        <w:rPr>
+          <w:b/>
+          <w:bCs/>
+          <w:sz w:val="26"/>
+          <w:szCs w:val="26"/>
+        </w:rPr>
+        <w:t>with</w:t>
+      </w:r>
+      <w:r>
+        <w:rPr>
+          <w:b/>
+          <w:bCs/>
+          <w:sz w:val="26"/>
+          <w:szCs w:val="26"/>
+        </w:rPr>
+        <w:t xml:space="preserve"> Augmentation</w:t>
+      </w:r>
+      <w:r>
+        <w:rPr>
+          <w:sz w:val="26"/>
+          <w:szCs w:val="26"/>
+        </w:rPr>
+        <w:t xml:space="preserve"> để tăng </w:t>
+      </w:r>
+      <w:r>
+        <w:rPr>
+          <w:sz w:val="26"/>
+          <w:szCs w:val="26"/>
+        </w:rPr>
+        <w:t>cường dữ liệu, giúp cải thiện khả năng tổng quát của mô hình và giảm thiểu hiện tượng overfitting.</w:t>
       </w:r>
     </w:p>
     <w:p>
@@ -7769,17 +7904,17 @@
           <w:b/>
           <w:sz w:val="26"/>
           <w:szCs w:val="26"/>
-        </w:rPr>
-        <w:t>Kết quả của mô hình YOLO</w:t>
-      </w:r>
-      <w:r>
-        <w:rPr>
-          <w:b/>
-          <w:sz w:val="26"/>
-          <w:szCs w:val="26"/>
           <w:lang w:val="en-US"/>
         </w:rPr>
-        <w:t>v8</w:t>
+        <w:t>Quá trình training model</w:t>
+      </w:r>
+      <w:r>
+        <w:rPr>
+          <w:b/>
+          <w:sz w:val="26"/>
+          <w:szCs w:val="26"/>
+        </w:rPr>
+        <w:t xml:space="preserve"> YOLO</w:t>
       </w:r>
       <w:r>
         <w:rPr>
@@ -7788,675 +7923,203 @@
           <w:szCs w:val="26"/>
           <w:lang w:val="en-US"/>
         </w:rPr>
-        <w:t>:</w:t>
-      </w:r>
-    </w:p>
-    <w:p>
-      <w:pPr>
-        <w:pStyle w:val="NormalWeb"/>
+        <w:t>v8:</w:t>
+      </w:r>
+    </w:p>
+    <w:p>
+      <w:pPr>
+        <w:tabs>
+          <w:tab w:val="left" w:pos="4020"/>
+        </w:tabs>
         <w:spacing w:line="360" w:lineRule="auto"/>
-        <w:rPr>
-          <w:sz w:val="26"/>
-          <w:szCs w:val="26"/>
-        </w:rPr>
-      </w:pPr>
-      <w:r>
-        <w:rPr>
-          <w:sz w:val="26"/>
-          <w:szCs w:val="26"/>
-        </w:rPr>
-        <w:t xml:space="preserve">- </w:t>
-      </w:r>
-      <w:r>
-        <w:rPr>
-          <w:b/>
-          <w:bCs/>
-          <w:sz w:val="26"/>
-          <w:szCs w:val="26"/>
-        </w:rPr>
-        <w:t>Trước khi huấn luyện:</w:t>
-      </w:r>
-      <w:r>
-        <w:rPr>
-          <w:sz w:val="26"/>
-          <w:szCs w:val="26"/>
-        </w:rPr>
-        <w:t xml:space="preserve"> Khi thực hiện đánh giá ban đầu trên tập validation, mô hình YOLOv8 đạt Precision là 0.526, Recall là 0.333, mAP@0.5 là 0.526</w:t>
-      </w:r>
-      <w:r>
-        <w:rPr>
-          <w:sz w:val="26"/>
-          <w:szCs w:val="26"/>
-        </w:rPr>
-        <w:t xml:space="preserve">, và </w:t>
-      </w:r>
-      <w:r>
-        <w:t>mAP@0.5:0.95 là 0.333</w:t>
-      </w:r>
-      <w:r>
-        <w:rPr>
-          <w:sz w:val="26"/>
-          <w:szCs w:val="26"/>
-        </w:rPr>
-        <w:t xml:space="preserve">. </w:t>
-      </w:r>
-      <w:r>
-        <w:rPr>
-          <w:b/>
-          <w:bCs/>
-          <w:sz w:val="26"/>
-          <w:szCs w:val="26"/>
-        </w:rPr>
-        <w:t>Đây là các chỉ số từ mô hình YOLOv8 cơ bản chưa được tối ưu hóa.</w:t>
-      </w:r>
-    </w:p>
-    <w:p>
-      <w:pPr>
-        <w:pStyle w:val="NormalWeb"/>
+        <w:outlineLvl w:val="2"/>
+        <w:rPr>
+          <w:sz w:val="26"/>
+          <w:szCs w:val="26"/>
+        </w:rPr>
+      </w:pPr>
+    </w:p>
+    <w:p>
+      <w:pPr>
+        <w:spacing w:before="100" w:beforeAutospacing="1" w:after="100" w:afterAutospacing="1"/>
+      </w:pPr>
+      <w:r>
+        <w:rPr>
+          <w:rFonts w:hAnsi="Symbol"/>
+        </w:rPr>
+        <w:t></w:t>
+      </w:r>
+      <w:r>
+        <w:t xml:space="preserve">  </w:t>
+      </w:r>
+      <w:r>
+        <w:rPr>
+          <w:b/>
+          <w:bCs/>
+        </w:rPr>
+        <w:t>Giai đoạn 1:</w:t>
+      </w:r>
+      <w:r>
+        <w:t xml:space="preserve"> Huấn luyện mô hình </w:t>
+      </w:r>
+      <w:r>
+        <w:rPr>
+          <w:b/>
+          <w:bCs/>
+        </w:rPr>
+        <w:t>Yolov8s (small)</w:t>
+      </w:r>
+      <w:r>
+        <w:t xml:space="preserve"> trong </w:t>
+      </w:r>
+      <w:r>
+        <w:rPr>
+          <w:b/>
+          <w:bCs/>
+        </w:rPr>
+        <w:t>3 epochs</w:t>
+      </w:r>
+      <w:r>
+        <w:t xml:space="preserve"> mà không sử dụng kỹ thuật tăng cường dữ liệu (No Augmentation). Mục tiêu của giai đoạn này là đánh giá khả năng học đặc trưng của mô hình từ dữ liệu ảnh nhiệt ban đầu. Do chỉ chạy trong thời gian ngắn và không có augmentation, giai đoạn này chủ yếu giúp thu thập kết quả cơ bản ban đầu để so sánh với các giai đoạn tiếp theo.</w:t>
+      </w:r>
+    </w:p>
+    <w:p>
+      <w:pPr>
+        <w:spacing w:before="100" w:beforeAutospacing="1" w:after="100" w:afterAutospacing="1"/>
+      </w:pPr>
+      <w:r>
+        <w:rPr>
+          <w:rFonts w:hAnsi="Symbol"/>
+        </w:rPr>
+        <w:t></w:t>
+      </w:r>
+      <w:r>
+        <w:t xml:space="preserve">  </w:t>
+      </w:r>
+      <w:r>
+        <w:rPr>
+          <w:b/>
+          <w:bCs/>
+        </w:rPr>
+        <w:t>Giai đoạn 2:</w:t>
+      </w:r>
+      <w:r>
+        <w:t xml:space="preserve"> Mô hình tiếp tục được huấn luyện thêm với </w:t>
+      </w:r>
+      <w:r>
+        <w:rPr>
+          <w:b/>
+          <w:bCs/>
+        </w:rPr>
+        <w:t>15 epochs</w:t>
+      </w:r>
+      <w:r>
+        <w:t xml:space="preserve"> mà vẫn không sử dụng augmentation. Giai đoạn này giúp cải thiện đáng kể khả năng phát hiện đối tượng và dự đoán chính xác hơn nhờ việc học sâu hơn từ dữ liệu. Đây là bước trung gian để kiểm tra xem mô hình có thể tự cải thiện mà không cần tăng cường dữ liệu hay không.</w:t>
+      </w:r>
+    </w:p>
+    <w:p>
+      <w:pPr>
+        <w:spacing w:before="100" w:beforeAutospacing="1" w:after="100" w:afterAutospacing="1"/>
+      </w:pPr>
+      <w:r>
+        <w:rPr>
+          <w:rFonts w:hAnsi="Symbol"/>
+        </w:rPr>
+        <w:t></w:t>
+      </w:r>
+      <w:r>
+        <w:t xml:space="preserve">  </w:t>
+      </w:r>
+      <w:r>
+        <w:rPr>
+          <w:b/>
+          <w:bCs/>
+        </w:rPr>
+        <w:t>Giai đoạn 3:</w:t>
+      </w:r>
+      <w:r>
+        <w:t xml:space="preserve"> Chuyển sang mô hình </w:t>
+      </w:r>
+      <w:r>
+        <w:rPr>
+          <w:b/>
+          <w:bCs/>
+        </w:rPr>
+        <w:t>Yolov8m (medium)</w:t>
+      </w:r>
+      <w:r>
+        <w:t xml:space="preserve"> và huấn luyện trong </w:t>
+      </w:r>
+      <w:r>
+        <w:rPr>
+          <w:b/>
+          <w:bCs/>
+        </w:rPr>
+        <w:t>30 epochs</w:t>
+      </w:r>
+      <w:r>
+        <w:t xml:space="preserve"> với áp dụng kỹ thuật </w:t>
+      </w:r>
+      <w:r>
+        <w:rPr>
+          <w:b/>
+          <w:bCs/>
+        </w:rPr>
+        <w:t>Augmentation</w:t>
+      </w:r>
+      <w:r>
+        <w:t>. Đây là giai đoạn huấn luyện quan trọng nhất, sử dụng augmentation để tăng cường sự đa dạng của dữ liệu, giúp mô hình học tốt hơn và tổng quát hóa hơn cho các tình huống phức tạp. Điều này đặc biệt cần thiết để tránh hiện tượng overfitting và tăng cường khả năng nhận diện đối tượng trong điều kiện thực tế.</w:t>
+      </w:r>
+    </w:p>
+    <w:p>
+      <w:pPr>
+        <w:tabs>
+          <w:tab w:val="left" w:pos="4020"/>
+        </w:tabs>
         <w:spacing w:line="360" w:lineRule="auto"/>
-        <w:rPr>
-          <w:sz w:val="26"/>
-          <w:szCs w:val="26"/>
-        </w:rPr>
-      </w:pPr>
-      <w:r>
-        <w:rPr>
-          <w:sz w:val="26"/>
-          <w:szCs w:val="26"/>
-        </w:rPr>
-        <w:t xml:space="preserve">- </w:t>
-      </w:r>
-      <w:r>
-        <w:rPr>
-          <w:b/>
-          <w:bCs/>
-          <w:sz w:val="26"/>
-          <w:szCs w:val="26"/>
-        </w:rPr>
-        <w:t>Sau khi huấn luyện (3 epochs</w:t>
-      </w:r>
-      <w:r>
-        <w:rPr>
-          <w:b/>
-          <w:bCs/>
-          <w:sz w:val="26"/>
-          <w:szCs w:val="26"/>
-        </w:rPr>
-        <w:t xml:space="preserve"> </w:t>
-      </w:r>
-      <w:r>
-        <w:rPr>
-          <w:b/>
-          <w:bCs/>
-          <w:sz w:val="26"/>
-          <w:szCs w:val="26"/>
-        </w:rPr>
-        <w:t xml:space="preserve">- </w:t>
-      </w:r>
-      <w:r>
-        <w:rPr>
-          <w:b/>
-          <w:bCs/>
-        </w:rPr>
-        <w:t>Yolov8s - No Augmentation</w:t>
-      </w:r>
-      <w:r>
-        <w:rPr>
-          <w:b/>
-          <w:bCs/>
-          <w:sz w:val="26"/>
-          <w:szCs w:val="26"/>
-        </w:rPr>
-        <w:t>)</w:t>
-      </w:r>
-      <w:r>
-        <w:rPr>
-          <w:b/>
-          <w:bCs/>
-          <w:sz w:val="26"/>
-          <w:szCs w:val="26"/>
-        </w:rPr>
-        <w:t xml:space="preserve"> – 0.08h (4.8min)</w:t>
-      </w:r>
-      <w:r>
-        <w:rPr>
-          <w:b/>
-          <w:bCs/>
-          <w:sz w:val="26"/>
-          <w:szCs w:val="26"/>
-        </w:rPr>
-        <w:t>:</w:t>
-      </w:r>
-      <w:r>
-        <w:rPr>
-          <w:sz w:val="26"/>
-          <w:szCs w:val="26"/>
-        </w:rPr>
-        <w:t xml:space="preserve"> Sau 3 epochs huấn luyện, các chỉ số cho thấy sự cải thiện đáng kể: Precision tăng lên 0.808, Recall đạt 0.713, mAP@0.5 là 0.808</w:t>
-      </w:r>
-      <w:r>
-        <w:rPr>
-          <w:sz w:val="26"/>
-          <w:szCs w:val="26"/>
-        </w:rPr>
-        <w:t xml:space="preserve"> và </w:t>
-      </w:r>
-      <w:r>
-        <w:t>mAP@0.5:0.95 là 0.499</w:t>
-      </w:r>
-      <w:r>
-        <w:rPr>
-          <w:sz w:val="26"/>
-          <w:szCs w:val="26"/>
-        </w:rPr>
-        <w:t>. Những kết quả này thể hiện rằng mô hình đã học được đặc trưng quan trọng của đối tượng người trong các ảnh nhiệt.</w:t>
-      </w:r>
-    </w:p>
-    <w:p>
-      <w:pPr>
-        <w:pStyle w:val="NormalWeb"/>
+        <w:outlineLvl w:val="2"/>
+        <w:rPr>
+          <w:sz w:val="26"/>
+          <w:szCs w:val="26"/>
+        </w:rPr>
+      </w:pPr>
+    </w:p>
+    <w:p>
+      <w:pPr>
+        <w:tabs>
+          <w:tab w:val="left" w:pos="4020"/>
+        </w:tabs>
         <w:spacing w:line="360" w:lineRule="auto"/>
-        <w:rPr>
-          <w:sz w:val="26"/>
-          <w:szCs w:val="26"/>
-        </w:rPr>
-      </w:pPr>
-      <w:r>
-        <w:rPr>
-          <w:sz w:val="26"/>
-          <w:szCs w:val="26"/>
-        </w:rPr>
-        <w:t xml:space="preserve">- </w:t>
-      </w:r>
-      <w:r>
-        <w:rPr>
-          <w:b/>
-          <w:bCs/>
-          <w:sz w:val="26"/>
-          <w:szCs w:val="26"/>
-        </w:rPr>
-        <w:t xml:space="preserve">Sau khi huấn luyện (15 </w:t>
-      </w:r>
-      <w:r>
-        <w:rPr>
-          <w:b/>
-          <w:bCs/>
-          <w:sz w:val="26"/>
-          <w:szCs w:val="26"/>
-        </w:rPr>
-        <w:t>epochs</w:t>
-      </w:r>
-      <w:r>
-        <w:rPr>
-          <w:b/>
-          <w:bCs/>
-          <w:sz w:val="26"/>
-          <w:szCs w:val="26"/>
-        </w:rPr>
-        <w:t xml:space="preserve"> - </w:t>
-      </w:r>
-      <w:r>
-        <w:rPr>
-          <w:b/>
-          <w:bCs/>
-        </w:rPr>
-        <w:t>Yolov8s - No Augmentation</w:t>
-      </w:r>
-      <w:r>
-        <w:rPr>
-          <w:b/>
-          <w:bCs/>
-          <w:sz w:val="26"/>
-          <w:szCs w:val="26"/>
-        </w:rPr>
-        <w:t>)</w:t>
-      </w:r>
-      <w:r>
-        <w:rPr>
-          <w:b/>
-          <w:bCs/>
-          <w:sz w:val="26"/>
-          <w:szCs w:val="26"/>
-        </w:rPr>
-        <w:t xml:space="preserve"> </w:t>
-      </w:r>
-      <w:r>
-        <w:rPr>
-          <w:b/>
-          <w:bCs/>
-          <w:sz w:val="26"/>
-          <w:szCs w:val="26"/>
-        </w:rPr>
-        <w:t>–</w:t>
-      </w:r>
-      <w:r>
-        <w:rPr>
-          <w:b/>
-          <w:bCs/>
-          <w:sz w:val="26"/>
-          <w:szCs w:val="26"/>
-        </w:rPr>
-        <w:t xml:space="preserve"> </w:t>
-      </w:r>
-      <w:r>
-        <w:rPr>
-          <w:b/>
-          <w:bCs/>
-          <w:sz w:val="26"/>
-          <w:szCs w:val="26"/>
-        </w:rPr>
-        <w:t>0.4h (24min)</w:t>
-      </w:r>
-      <w:r>
-        <w:rPr>
-          <w:b/>
-          <w:bCs/>
-          <w:sz w:val="26"/>
-          <w:szCs w:val="26"/>
-        </w:rPr>
-        <w:t>:</w:t>
-      </w:r>
-      <w:r>
-        <w:rPr>
-          <w:sz w:val="26"/>
-          <w:szCs w:val="26"/>
-        </w:rPr>
-        <w:t xml:space="preserve"> Sau 15 epochs huấn luyện, các chỉ số tiếp tục cải thiện với Precision đạt 0.865, Recall là 0.811, mAP@0.5 đạt 0.898 và mAP@0.5:0.95 đạt 0.618 trên tập validation. Điều này thể hiện rằng mô hình đã học tốt hơn về khả năng phát hiện và nhận diện đối tượng trong các điều kiện phức tạp.</w:t>
-      </w:r>
-    </w:p>
-    <w:p>
-      <w:pPr>
-        <w:pStyle w:val="NormalWeb"/>
+        <w:outlineLvl w:val="2"/>
+        <w:rPr>
+          <w:sz w:val="26"/>
+          <w:szCs w:val="26"/>
+        </w:rPr>
+      </w:pPr>
+    </w:p>
+    <w:p>
+      <w:pPr>
+        <w:tabs>
+          <w:tab w:val="left" w:pos="4020"/>
+        </w:tabs>
         <w:spacing w:line="360" w:lineRule="auto"/>
-        <w:rPr>
-          <w:sz w:val="26"/>
-          <w:szCs w:val="26"/>
-        </w:rPr>
-      </w:pPr>
-    </w:p>
-    <w:p>
-      <w:pPr>
-        <w:pStyle w:val="NormalWeb"/>
-        <w:spacing w:line="360" w:lineRule="auto"/>
-        <w:rPr>
-          <w:sz w:val="26"/>
-          <w:szCs w:val="26"/>
-        </w:rPr>
-      </w:pPr>
-    </w:p>
-    <w:p>
-      <w:pPr>
-        <w:pStyle w:val="NormalWeb"/>
-        <w:spacing w:line="360" w:lineRule="auto"/>
-        <w:rPr>
-          <w:sz w:val="26"/>
-          <w:szCs w:val="26"/>
-        </w:rPr>
-      </w:pPr>
-    </w:p>
-    <w:p>
-      <w:pPr>
-        <w:pStyle w:val="NormalWeb"/>
-        <w:spacing w:line="360" w:lineRule="auto"/>
-        <w:rPr>
-          <w:sz w:val="26"/>
-          <w:szCs w:val="26"/>
-        </w:rPr>
-      </w:pPr>
-    </w:p>
-    <w:p>
-      <w:pPr>
-        <w:pStyle w:val="NormalWeb"/>
-        <w:spacing w:line="360" w:lineRule="auto"/>
-        <w:rPr>
-          <w:sz w:val="26"/>
-          <w:szCs w:val="26"/>
-        </w:rPr>
-      </w:pPr>
-    </w:p>
-    <w:p>
-      <w:pPr>
-        <w:pStyle w:val="NormalWeb"/>
-        <w:spacing w:line="360" w:lineRule="auto"/>
-        <w:rPr>
-          <w:sz w:val="26"/>
-          <w:szCs w:val="26"/>
-        </w:rPr>
-      </w:pPr>
-    </w:p>
-    <w:p>
-      <w:pPr>
-        <w:pStyle w:val="NormalWeb"/>
-        <w:spacing w:line="360" w:lineRule="auto"/>
-        <w:rPr>
-          <w:b/>
-          <w:sz w:val="26"/>
-          <w:szCs w:val="26"/>
-        </w:rPr>
-      </w:pPr>
-      <w:r>
-        <w:rPr>
-          <w:b/>
-          <w:sz w:val="28"/>
-          <w:szCs w:val="28"/>
-        </w:rPr>
-        <w:t>3.1.4</w:t>
-      </w:r>
-      <w:r>
-        <w:rPr>
-          <w:b/>
-          <w:sz w:val="26"/>
-          <w:szCs w:val="26"/>
-        </w:rPr>
-        <w:t xml:space="preserve"> Đánh giá hiệu năng mô hình trên ảnh nhiệt</w:t>
-      </w:r>
-      <w:r>
-        <w:rPr>
-          <w:b/>
-          <w:sz w:val="26"/>
-          <w:szCs w:val="26"/>
-        </w:rPr>
-        <w:t>:</w:t>
-      </w:r>
-    </w:p>
-    <w:p>
-      <w:pPr>
-        <w:pStyle w:val="NormalWeb"/>
-        <w:spacing w:line="360" w:lineRule="auto"/>
-      </w:pPr>
-      <w:r>
-        <w:t xml:space="preserve">- Precision: Sau huấn luyện, Precision đạt </w:t>
-      </w:r>
-      <w:r>
-        <w:t>…</w:t>
-      </w:r>
-      <w:r>
-        <w:t>, cho thấy mô hình đưa ra các dự đoán chính xác hơn và ít lỗi hơn so với Precision trước huấn luyện (0.526).</w:t>
-      </w:r>
-    </w:p>
-    <w:p>
-      <w:pPr>
-        <w:pStyle w:val="NormalWeb"/>
-        <w:spacing w:line="360" w:lineRule="auto"/>
-      </w:pPr>
-      <w:r>
-        <w:t xml:space="preserve">- Recall: Recall cũng cải thiện đáng kể, tăng từ 0.333 lên </w:t>
-      </w:r>
-      <w:r>
-        <w:t>..</w:t>
-      </w:r>
-    </w:p>
-    <w:p>
-      <w:pPr>
-        <w:pStyle w:val="NormalWeb"/>
-        <w:spacing w:line="360" w:lineRule="auto"/>
-      </w:pPr>
-      <w:r>
-        <w:t xml:space="preserve">- mAP@0.5 và mAP@0.5:0.95: Sau huấn luyện, mAP@0.5 tăng từ 0.526 lên </w:t>
-      </w:r>
-      <w:r>
-        <w:t>…</w:t>
-      </w:r>
-      <w:r>
-        <w:t>, và mAP@0.5:0.95 tăng từ 0.333 lên 0.499, cho thấy mô hình đã cải thiện đáng kể khả năng phát hiện chính xác trong các tình huống phức tạp khi đối tượng bị chồng lấn.</w:t>
-      </w:r>
-    </w:p>
-    <w:p>
-      <w:pPr>
-        <w:pStyle w:val="NormalWeb"/>
-        <w:spacing w:line="360" w:lineRule="auto"/>
-        <w:rPr>
-          <w:b/>
-        </w:rPr>
-      </w:pPr>
-      <w:r>
-        <w:rPr>
-          <w:b/>
-          <w:sz w:val="26"/>
-          <w:szCs w:val="26"/>
-        </w:rPr>
-        <w:t>3.1.5</w:t>
-      </w:r>
-      <w:r>
-        <w:rPr>
-          <w:b/>
-          <w:sz w:val="26"/>
-          <w:szCs w:val="26"/>
-        </w:rPr>
-        <w:t xml:space="preserve"> </w:t>
-      </w:r>
-      <w:r>
-        <w:rPr>
-          <w:b/>
-        </w:rPr>
-        <w:t>Phân tích kết quả và độ chính xác của mô hình</w:t>
-      </w:r>
-      <w:r>
-        <w:rPr>
-          <w:b/>
-        </w:rPr>
-        <w:t>:</w:t>
-      </w:r>
-    </w:p>
-    <w:p>
-      <w:pPr>
-        <w:pStyle w:val="NormalWeb"/>
-        <w:spacing w:line="360" w:lineRule="auto"/>
-      </w:pPr>
-      <w:r>
-        <w:t>- Phân tích chi tiết cho thấy rằng độ chính xác của mô hình có thể thay đổi tùy thuộc vào điều kiện ánh sáng và môi trường xung quanh. Hình ảnh minh họa có thể bao gồm các biểu đồ và số liệu thống kê từ quá trình thử nghiệm.</w:t>
-      </w:r>
-    </w:p>
-    <w:p>
-      <w:pPr>
-        <w:pStyle w:val="NormalWeb"/>
-        <w:spacing w:line="360" w:lineRule="auto"/>
-        <w:rPr>
-          <w:b/>
-        </w:rPr>
-      </w:pPr>
-    </w:p>
-    <w:p>
-      <w:pPr>
-        <w:pStyle w:val="NormalWeb"/>
-        <w:numPr>
-          <w:ilvl w:val="0"/>
-          <w:numId w:val="43"/>
-        </w:numPr>
-      </w:pPr>
-      <w:r>
-        <w:rPr>
-          <w:rStyle w:val="Strong"/>
-          <w:rFonts w:eastAsiaTheme="majorEastAsia"/>
-        </w:rPr>
-        <w:t>Độ chính xác của mô hình và tác động của điều kiện môi trường</w:t>
-      </w:r>
-      <w:r>
-        <w:t xml:space="preserve">: Kết quả đạt được cho thấy </w:t>
-      </w:r>
-      <w:r>
-        <w:rPr>
-          <w:rStyle w:val="Strong"/>
-          <w:rFonts w:eastAsiaTheme="majorEastAsia"/>
-        </w:rPr>
-        <w:t>độ chính xác (Precision) và khả năng phát hiện (Recall) của mô hình YOLOv8</w:t>
-      </w:r>
-      <w:r>
-        <w:t xml:space="preserve"> có sự cải thiện rõ rệt sau quá trình huấn luyện, đặc biệt là khi tăng số lượng epochs từ 3 lên 15. Tuy nhiên, </w:t>
-      </w:r>
-      <w:r>
-        <w:rPr>
-          <w:rStyle w:val="Strong"/>
-          <w:rFonts w:eastAsiaTheme="majorEastAsia"/>
-        </w:rPr>
-        <w:t>Precision và Recall</w:t>
-      </w:r>
-      <w:r>
-        <w:t xml:space="preserve"> vẫn có thể bị ảnh hưởng bởi điều kiện ánh sáng, độ tương phản, và các yếu tố môi trường khác trong các ảnh nhiệt. Những yếu tố này có thể gây ra nhiễu và làm giảm hiệu quả của mô hình trong việc nhận diện chính xác các đối tượng trong môi trường thực tế.</w:t>
-      </w:r>
-    </w:p>
-    <w:p>
-      <w:pPr>
-        <w:pStyle w:val="NormalWeb"/>
-        <w:numPr>
-          <w:ilvl w:val="0"/>
-          <w:numId w:val="43"/>
-        </w:numPr>
-      </w:pPr>
-      <w:r>
-        <w:rPr>
-          <w:rStyle w:val="Strong"/>
-          <w:rFonts w:eastAsiaTheme="majorEastAsia"/>
-        </w:rPr>
-        <w:t>Mức độ chồng lấn và khả năng phát hiện đối tượng</w:t>
-      </w:r>
-      <w:r>
-        <w:t>: Với chỉ số mAP@0.5:0.95 thấp hơn so với mAP@0.5, mô hình cho thấy khả năng phát hiện và nhận diện các đối tượng bị chồng lấn vẫn còn hạn chế, nhất là trong các điều kiện có nhiều đối tượng gần nhau. Điều này cho thấy rằng mô hình cần tiếp tục cải thiện để có thể tổng quát hóa tốt hơn và phát hiện chính xác các đối tượng ngay cả khi chúng bị chồng lấn.</w:t>
-      </w:r>
-    </w:p>
-    <w:p>
-      <w:pPr>
-        <w:pStyle w:val="NormalWeb"/>
-        <w:numPr>
-          <w:ilvl w:val="0"/>
-          <w:numId w:val="43"/>
-        </w:numPr>
-      </w:pPr>
-      <w:r>
-        <w:rPr>
-          <w:rStyle w:val="Strong"/>
-          <w:rFonts w:eastAsiaTheme="majorEastAsia"/>
-        </w:rPr>
-        <w:t>Hình minh họa và số liệu thống kê</w:t>
-      </w:r>
-      <w:r>
-        <w:t xml:space="preserve">: Để trực quan hóa các kết quả này, các biểu đồ như </w:t>
-      </w:r>
-      <w:r>
-        <w:rPr>
-          <w:rStyle w:val="Strong"/>
-          <w:rFonts w:eastAsiaTheme="majorEastAsia"/>
-        </w:rPr>
-        <w:t>Precision-Recall curve</w:t>
-      </w:r>
-      <w:r>
-        <w:t xml:space="preserve"> và </w:t>
-      </w:r>
-      <w:r>
-        <w:rPr>
-          <w:rStyle w:val="Strong"/>
-          <w:rFonts w:eastAsiaTheme="majorEastAsia"/>
-        </w:rPr>
-        <w:t>mAP over IoU thresholds</w:t>
-      </w:r>
-      <w:r>
-        <w:t xml:space="preserve"> sẽ giúp mô tả cách mô hình phản </w:t>
-      </w:r>
-      <w:r>
+        <w:outlineLvl w:val="2"/>
+        <w:rPr>
+          <w:sz w:val="26"/>
+          <w:szCs w:val="26"/>
+        </w:rPr>
+      </w:pPr>
+      <w:r>
+        <w:rPr>
+          <w:sz w:val="26"/>
+          <w:szCs w:val="26"/>
+        </w:rPr>
         <w:lastRenderedPageBreak/>
-        <w:t>hồi ở các mức độ chồng lấn khác nhau và qua các điều kiện ánh sáng khác nhau. Các biểu đồ này có thể cho thấy sự phân bố của các giá trị Precision và Recall, giúp hiểu rõ hơn về mức độ tổng quát hóa của mô hình trong các điều kiện khác nhau.</w:t>
-      </w:r>
-    </w:p>
-    <w:p>
-      <w:pPr>
-        <w:pStyle w:val="NormalWeb"/>
-        <w:numPr>
-          <w:ilvl w:val="0"/>
-          <w:numId w:val="43"/>
-        </w:numPr>
-      </w:pPr>
-      <w:r>
-        <w:rPr>
-          <w:rStyle w:val="Strong"/>
-          <w:rFonts w:eastAsiaTheme="majorEastAsia"/>
-        </w:rPr>
-        <w:t>Ý nghĩa của việc tăng độ chính xác trên tập test</w:t>
-      </w:r>
-      <w:r>
-        <w:t xml:space="preserve">: Mặc dù kết quả trên tập test đạt được </w:t>
-      </w:r>
-      <w:r>
-        <w:rPr>
-          <w:rStyle w:val="Strong"/>
-          <w:rFonts w:eastAsiaTheme="majorEastAsia"/>
-        </w:rPr>
-        <w:t>Precision và mAP@0.5 cao</w:t>
-      </w:r>
-      <w:r>
-        <w:t xml:space="preserve">, việc </w:t>
-      </w:r>
-      <w:r>
-        <w:rPr>
-          <w:rStyle w:val="Strong"/>
-          <w:rFonts w:eastAsiaTheme="majorEastAsia"/>
-        </w:rPr>
-        <w:t>Recall giảm</w:t>
-      </w:r>
-      <w:r>
-        <w:t xml:space="preserve"> cho thấy mô hình có thể bỏ sót một số đối tượng khi áp dụng trên các ảnh chưa từng thấy trước đó. Điều này chỉ ra rằng </w:t>
-      </w:r>
-      <w:r>
-        <w:rPr>
-          <w:rStyle w:val="Strong"/>
-          <w:rFonts w:eastAsiaTheme="majorEastAsia"/>
-        </w:rPr>
-        <w:t>tối ưu hóa thêm dữ liệu huấn luyện với các điều kiện môi trường đa dạng hơn</w:t>
-      </w:r>
-      <w:r>
-        <w:t xml:space="preserve"> có thể giúp tăng khả năng phát hiện toàn diện của mô hình, đặc biệt là trên các đối tượng nhỏ hoặc trong các điều kiện chồng lấn cao.</w:t>
-      </w:r>
-    </w:p>
-    <w:p>
-      <w:pPr>
-        <w:pStyle w:val="Heading3"/>
-      </w:pPr>
-      <w:r>
-        <w:t>Kết luận:</w:t>
-      </w:r>
-    </w:p>
-    <w:p>
-      <w:pPr>
-        <w:pStyle w:val="NormalWeb"/>
-        <w:spacing w:line="360" w:lineRule="auto"/>
-        <w:rPr>
-          <w:b/>
-        </w:rPr>
-      </w:pPr>
-    </w:p>
-    <w:p>
-      <w:pPr>
-        <w:pStyle w:val="NormalWeb"/>
-        <w:spacing w:line="360" w:lineRule="auto"/>
-        <w:rPr>
-          <w:b/>
-        </w:rPr>
-      </w:pPr>
-    </w:p>
-    <w:p>
-      <w:pPr>
-        <w:pStyle w:val="NormalWeb"/>
-        <w:spacing w:line="360" w:lineRule="auto"/>
-        <w:jc w:val="center"/>
-        <w:rPr>
-          <w:b/>
-          <w:sz w:val="26"/>
-          <w:szCs w:val="26"/>
-        </w:rPr>
-      </w:pPr>
-      <w:bookmarkStart w:id="42" w:name="_Toc30561"/>
-      <w:bookmarkStart w:id="43" w:name="_Toc155484953"/>
-      <w:r>
-        <w:rPr>
-          <w:b/>
-          <w:noProof/>
-          <w:sz w:val="26"/>
-          <w:szCs w:val="26"/>
-        </w:rPr>
         <w:drawing>
-          <wp:inline distT="0" distB="0" distL="0" distR="0" wp14:anchorId="40888968" wp14:editId="54B92144">
-            <wp:extent cx="3225800" cy="2082677"/>
-            <wp:effectExtent l="0" t="0" r="0" b="0"/>
-            <wp:docPr id="1671110935" name="Picture 1671110935"/>
+          <wp:inline distT="0" distB="0" distL="0" distR="0" wp14:anchorId="01802DC1" wp14:editId="29972642">
+            <wp:extent cx="5972175" cy="4251960"/>
+            <wp:effectExtent l="0" t="0" r="9525" b="0"/>
+            <wp:docPr id="3" name="Picture 3"/>
             <wp:cNvGraphicFramePr>
               <a:graphicFrameLocks xmlns:a="http://schemas.openxmlformats.org/drawingml/2006/main" noChangeAspect="1"/>
             </wp:cNvGraphicFramePr>
@@ -8476,7 +8139,7 @@
                   <pic:spPr>
                     <a:xfrm>
                       <a:off x="0" y="0"/>
-                      <a:ext cx="3231413" cy="2086301"/>
+                      <a:ext cx="5972175" cy="4251960"/>
                     </a:xfrm>
                     <a:prstGeom prst="rect">
                       <a:avLst/>
@@ -8491,126 +8154,439 @@
     </w:p>
     <w:p>
       <w:pPr>
+        <w:pStyle w:val="Heading3"/>
+        <w:rPr>
+          <w:sz w:val="27"/>
+          <w:szCs w:val="27"/>
+          <w:lang w:val="en-US"/>
+        </w:rPr>
+      </w:pPr>
+      <w:r>
+        <w:rPr>
+          <w:b/>
+          <w:szCs w:val="28"/>
+        </w:rPr>
+        <w:t>3.1.</w:t>
+      </w:r>
+      <w:r>
+        <w:rPr>
+          <w:b/>
+          <w:szCs w:val="28"/>
+          <w:lang w:val="en-US"/>
+        </w:rPr>
+        <w:t>4</w:t>
+      </w:r>
+      <w:r>
+        <w:rPr>
+          <w:b/>
+          <w:sz w:val="26"/>
+          <w:szCs w:val="26"/>
+        </w:rPr>
+        <w:t xml:space="preserve"> </w:t>
+      </w:r>
+      <w:r>
+        <w:rPr>
+          <w:b/>
+          <w:sz w:val="26"/>
+          <w:szCs w:val="26"/>
+        </w:rPr>
+        <w:t>Kết quả của mô hình YOLO</w:t>
+      </w:r>
+      <w:r>
+        <w:rPr>
+          <w:b/>
+          <w:sz w:val="26"/>
+          <w:szCs w:val="26"/>
+          <w:lang w:val="en-US"/>
+        </w:rPr>
+        <w:t>v8</w:t>
+      </w:r>
+      <w:r>
+        <w:rPr>
+          <w:b/>
+          <w:sz w:val="26"/>
+          <w:szCs w:val="26"/>
+          <w:lang w:val="en-US"/>
+        </w:rPr>
+        <w:t>:</w:t>
+      </w:r>
+    </w:p>
+    <w:p>
+      <w:pPr>
         <w:pStyle w:val="NormalWeb"/>
         <w:spacing w:line="360" w:lineRule="auto"/>
-        <w:jc w:val="center"/>
-      </w:pPr>
-      <w:r>
-        <w:rPr>
-          <w:sz w:val="26"/>
-          <w:szCs w:val="26"/>
-        </w:rPr>
-        <w:t xml:space="preserve">Hình 3.1.5 </w:t>
-      </w:r>
-      <w:r>
-        <w:t>Điểm AP và độ chính xác / đường cong thu hồi cho đường cơ sở</w:t>
-      </w:r>
-    </w:p>
-    <w:p>
-      <w:pPr>
-        <w:spacing w:after="160" w:line="259" w:lineRule="auto"/>
-        <w:rPr>
-          <w:b/>
-          <w:bCs/>
-          <w:sz w:val="32"/>
-          <w:szCs w:val="32"/>
-        </w:rPr>
-      </w:pPr>
-      <w:r>
-        <w:rPr>
-          <w:b/>
-          <w:bCs/>
-          <w:sz w:val="32"/>
-          <w:szCs w:val="32"/>
-        </w:rPr>
-        <w:t>CHƯƠNG 4:</w:t>
-      </w:r>
-      <w:bookmarkEnd w:id="42"/>
-      <w:r>
-        <w:rPr>
-          <w:b/>
-          <w:bCs/>
-          <w:sz w:val="32"/>
-          <w:szCs w:val="32"/>
-        </w:rPr>
-        <w:t xml:space="preserve"> KẾT LUẬN VÀ KIẾN NGHỊ</w:t>
-      </w:r>
-      <w:bookmarkEnd w:id="43"/>
-    </w:p>
-    <w:p>
-      <w:pPr>
-        <w:outlineLvl w:val="1"/>
-        <w:rPr>
-          <w:b/>
-          <w:bCs/>
-          <w:sz w:val="28"/>
-          <w:szCs w:val="28"/>
-        </w:rPr>
-      </w:pPr>
-      <w:bookmarkStart w:id="44" w:name="_Toc12646"/>
-      <w:bookmarkStart w:id="45" w:name="_Toc155484954"/>
-      <w:r>
-        <w:rPr>
-          <w:b/>
-          <w:bCs/>
-          <w:sz w:val="28"/>
-          <w:szCs w:val="28"/>
-        </w:rPr>
-        <w:t xml:space="preserve">4.1 Kết luận </w:t>
-      </w:r>
-      <w:bookmarkEnd w:id="44"/>
-      <w:bookmarkEnd w:id="45"/>
-      <w:r>
-        <w:rPr>
-          <w:b/>
-          <w:bCs/>
-          <w:sz w:val="28"/>
-          <w:szCs w:val="28"/>
+        <w:rPr>
+          <w:sz w:val="26"/>
+          <w:szCs w:val="26"/>
+        </w:rPr>
+      </w:pPr>
+      <w:r>
+        <w:rPr>
+          <w:sz w:val="26"/>
+          <w:szCs w:val="26"/>
+        </w:rPr>
+        <w:t xml:space="preserve">- </w:t>
+      </w:r>
+      <w:r>
+        <w:rPr>
+          <w:b/>
+          <w:bCs/>
+          <w:sz w:val="26"/>
+          <w:szCs w:val="26"/>
+        </w:rPr>
+        <w:t>Trước khi huấn luyện:</w:t>
+      </w:r>
+      <w:r>
+        <w:rPr>
+          <w:sz w:val="26"/>
+          <w:szCs w:val="26"/>
+        </w:rPr>
+        <w:t xml:space="preserve"> Khi thực hiện đánh giá ban đầu trên tập validation, mô hình YOLOv8 đạt Precision là 0.526, Recall là 0.333, mAP@0.5 là 0.526</w:t>
+      </w:r>
+      <w:r>
+        <w:rPr>
+          <w:sz w:val="26"/>
+          <w:szCs w:val="26"/>
+        </w:rPr>
+        <w:t xml:space="preserve">, và </w:t>
+      </w:r>
+      <w:r>
+        <w:t>mAP@0.5:0.95 là 0.333</w:t>
+      </w:r>
+      <w:r>
+        <w:rPr>
+          <w:sz w:val="26"/>
+          <w:szCs w:val="26"/>
+        </w:rPr>
+        <w:t xml:space="preserve">. </w:t>
+      </w:r>
+      <w:r>
+        <w:rPr>
+          <w:b/>
+          <w:bCs/>
+          <w:sz w:val="26"/>
+          <w:szCs w:val="26"/>
+        </w:rPr>
+        <w:t>Đây là các chỉ số từ mô hình YOLOv8 cơ bản chưa được tối ưu hóa.</w:t>
+      </w:r>
+    </w:p>
+    <w:p>
+      <w:pPr>
+        <w:pStyle w:val="NormalWeb"/>
+        <w:spacing w:line="360" w:lineRule="auto"/>
+        <w:rPr>
+          <w:sz w:val="26"/>
+          <w:szCs w:val="26"/>
+        </w:rPr>
+      </w:pPr>
+      <w:r>
+        <w:rPr>
+          <w:sz w:val="26"/>
+          <w:szCs w:val="26"/>
+        </w:rPr>
+        <w:t xml:space="preserve">- </w:t>
+      </w:r>
+      <w:r>
+        <w:rPr>
+          <w:b/>
+          <w:bCs/>
+          <w:sz w:val="26"/>
+          <w:szCs w:val="26"/>
+        </w:rPr>
+        <w:t>Sau khi huấn luyện (3 epochs</w:t>
+      </w:r>
+      <w:r>
+        <w:rPr>
+          <w:b/>
+          <w:bCs/>
+          <w:sz w:val="26"/>
+          <w:szCs w:val="26"/>
+        </w:rPr>
+        <w:t xml:space="preserve"> </w:t>
+      </w:r>
+      <w:r>
+        <w:rPr>
+          <w:b/>
+          <w:bCs/>
+          <w:sz w:val="26"/>
+          <w:szCs w:val="26"/>
+        </w:rPr>
+        <w:t xml:space="preserve">- </w:t>
+      </w:r>
+      <w:r>
+        <w:rPr>
+          <w:b/>
+          <w:bCs/>
+        </w:rPr>
+        <w:t>Yolov8s - No Augmentation</w:t>
+      </w:r>
+      <w:r>
+        <w:rPr>
+          <w:b/>
+          <w:bCs/>
+          <w:sz w:val="26"/>
+          <w:szCs w:val="26"/>
+        </w:rPr>
+        <w:t>)</w:t>
+      </w:r>
+      <w:r>
+        <w:rPr>
+          <w:b/>
+          <w:bCs/>
+          <w:sz w:val="26"/>
+          <w:szCs w:val="26"/>
+        </w:rPr>
+        <w:t xml:space="preserve"> – 0.08h (4.8min)</w:t>
+      </w:r>
+      <w:r>
+        <w:rPr>
+          <w:b/>
+          <w:bCs/>
+          <w:sz w:val="26"/>
+          <w:szCs w:val="26"/>
         </w:rPr>
         <w:t>:</w:t>
       </w:r>
-    </w:p>
-    <w:p>
-      <w:pPr>
+      <w:r>
+        <w:rPr>
+          <w:sz w:val="26"/>
+          <w:szCs w:val="26"/>
+        </w:rPr>
+        <w:t xml:space="preserve"> Sau 3 epochs huấn luyện, các chỉ số cho thấy sự cải thiện đáng kể: Precision tăng lên 0.808, Recall đạt 0.713, mAP@0.5 là 0.808</w:t>
+      </w:r>
+      <w:r>
+        <w:rPr>
+          <w:sz w:val="26"/>
+          <w:szCs w:val="26"/>
+        </w:rPr>
+        <w:t xml:space="preserve"> và </w:t>
+      </w:r>
+      <w:r>
+        <w:t>mAP@0.5:0.95 là 0.499</w:t>
+      </w:r>
+      <w:r>
+        <w:rPr>
+          <w:sz w:val="26"/>
+          <w:szCs w:val="26"/>
+        </w:rPr>
+        <w:t>. Những kết quả này thể hiện rằng mô hình đã học được đặc trưng quan trọng của đối tượng người trong các ảnh nhiệt.</w:t>
+      </w:r>
+    </w:p>
+    <w:p>
+      <w:pPr>
+        <w:pStyle w:val="NormalWeb"/>
         <w:spacing w:line="360" w:lineRule="auto"/>
-        <w:outlineLvl w:val="1"/>
-        <w:rPr>
-          <w:sz w:val="26"/>
-          <w:szCs w:val="26"/>
-        </w:rPr>
-      </w:pPr>
-      <w:bookmarkStart w:id="46" w:name="_Toc30266"/>
-      <w:bookmarkStart w:id="47" w:name="_Toc155484955"/>
-      <w:r>
-        <w:rPr>
-          <w:sz w:val="26"/>
-          <w:szCs w:val="26"/>
-        </w:rPr>
-        <w:t>Mô hình YOLO (You Only Look Once) đã chứng minh hiệu quả cao trong việc nhận diện người từ ảnh nhiệt. Với khả năng xử lý nhanh và chính xác, YOLO không chỉ giúp xác định vị trí người trong các bối cảnh khác nhau mà còn cải thiện đáng kể độ chính xác so với các phương pháp truyền thống. Việc áp dụng YOLO trong nhận diện từ ảnh nhiệt mang lại nhiều lợi ích, đặc biệt trong các tình huống ánh sáng yếu hoặc môi trường khắc nghiệt, nơi mà các kỹ thuật nhận diện thông thường gặp khó khăn.</w:t>
-      </w:r>
-    </w:p>
-    <w:p>
-      <w:pPr>
+        <w:rPr>
+          <w:sz w:val="26"/>
+          <w:szCs w:val="26"/>
+        </w:rPr>
+      </w:pPr>
+      <w:r>
+        <w:rPr>
+          <w:sz w:val="26"/>
+          <w:szCs w:val="26"/>
+        </w:rPr>
+        <w:t xml:space="preserve">- </w:t>
+      </w:r>
+      <w:r>
+        <w:rPr>
+          <w:b/>
+          <w:bCs/>
+          <w:sz w:val="26"/>
+          <w:szCs w:val="26"/>
+        </w:rPr>
+        <w:t xml:space="preserve">Sau khi huấn luyện (15 </w:t>
+      </w:r>
+      <w:r>
+        <w:rPr>
+          <w:b/>
+          <w:bCs/>
+          <w:sz w:val="26"/>
+          <w:szCs w:val="26"/>
+        </w:rPr>
+        <w:t>epochs</w:t>
+      </w:r>
+      <w:r>
+        <w:rPr>
+          <w:b/>
+          <w:bCs/>
+          <w:sz w:val="26"/>
+          <w:szCs w:val="26"/>
+        </w:rPr>
+        <w:t xml:space="preserve"> - </w:t>
+      </w:r>
+      <w:r>
+        <w:rPr>
+          <w:b/>
+          <w:bCs/>
+        </w:rPr>
+        <w:t>Yolov8s - No Augmentation</w:t>
+      </w:r>
+      <w:r>
+        <w:rPr>
+          <w:b/>
+          <w:bCs/>
+          <w:sz w:val="26"/>
+          <w:szCs w:val="26"/>
+        </w:rPr>
+        <w:t>)</w:t>
+      </w:r>
+      <w:r>
+        <w:rPr>
+          <w:b/>
+          <w:bCs/>
+          <w:sz w:val="26"/>
+          <w:szCs w:val="26"/>
+        </w:rPr>
+        <w:t xml:space="preserve"> </w:t>
+      </w:r>
+      <w:r>
+        <w:rPr>
+          <w:b/>
+          <w:bCs/>
+          <w:sz w:val="26"/>
+          <w:szCs w:val="26"/>
+        </w:rPr>
+        <w:t>–</w:t>
+      </w:r>
+      <w:r>
+        <w:rPr>
+          <w:b/>
+          <w:bCs/>
+          <w:sz w:val="26"/>
+          <w:szCs w:val="26"/>
+        </w:rPr>
+        <w:t xml:space="preserve"> </w:t>
+      </w:r>
+      <w:r>
+        <w:rPr>
+          <w:b/>
+          <w:bCs/>
+          <w:sz w:val="26"/>
+          <w:szCs w:val="26"/>
+        </w:rPr>
+        <w:t>0.4h (24min)</w:t>
+      </w:r>
+      <w:r>
+        <w:rPr>
+          <w:b/>
+          <w:bCs/>
+          <w:sz w:val="26"/>
+          <w:szCs w:val="26"/>
+        </w:rPr>
+        <w:t>:</w:t>
+      </w:r>
+      <w:r>
+        <w:rPr>
+          <w:sz w:val="26"/>
+          <w:szCs w:val="26"/>
+        </w:rPr>
+        <w:t xml:space="preserve"> Sau 15 epochs huấn luyện, các chỉ số tiếp tục cải thiện với Precision đạt 0.865, Recall là 0.811, mAP@0.5 đạt 0.898 và mAP@0.5:0.95 đạt 0.618 trên tập validation. Điều này thể hiện </w:t>
+      </w:r>
+      <w:r>
+        <w:rPr>
+          <w:sz w:val="26"/>
+          <w:szCs w:val="26"/>
+        </w:rPr>
+        <w:lastRenderedPageBreak/>
+        <w:t>rằng mô hình đã học tốt hơn về khả năng phát hiện và nhận diện đối tượng trong các điều kiện phức tạp.</w:t>
+      </w:r>
+    </w:p>
+    <w:p>
+      <w:pPr>
+        <w:pStyle w:val="NormalWeb"/>
         <w:spacing w:line="360" w:lineRule="auto"/>
-        <w:jc w:val="center"/>
-        <w:outlineLvl w:val="1"/>
-        <w:rPr>
-          <w:sz w:val="26"/>
-          <w:szCs w:val="26"/>
-        </w:rPr>
-      </w:pPr>
-      <w:r>
-        <w:rPr>
-          <w:noProof/>
-          <w:sz w:val="26"/>
-          <w:szCs w:val="26"/>
-        </w:rPr>
-        <w:lastRenderedPageBreak/>
+      </w:pPr>
+      <w:r>
+        <w:rPr>
+          <w:sz w:val="26"/>
+          <w:szCs w:val="26"/>
+        </w:rPr>
+        <w:t xml:space="preserve">- </w:t>
+      </w:r>
+      <w:r>
+        <w:rPr>
+          <w:rStyle w:val="Strong"/>
+          <w:rFonts w:eastAsiaTheme="majorEastAsia"/>
+        </w:rPr>
+        <w:t>Chuyển qua huấn luyện (</w:t>
+      </w:r>
+      <w:r>
+        <w:rPr>
+          <w:rStyle w:val="Strong"/>
+          <w:rFonts w:eastAsiaTheme="majorEastAsia"/>
+        </w:rPr>
+        <w:t>3</w:t>
+      </w:r>
+      <w:r>
+        <w:rPr>
+          <w:rStyle w:val="Strong"/>
+          <w:rFonts w:eastAsiaTheme="majorEastAsia"/>
+        </w:rPr>
+        <w:t>0 epochs – Yolov8m – with Augmentation) – 1.5h (90min):</w:t>
+      </w:r>
+      <w:r>
+        <w:t xml:space="preserve"> Sau khi hoàn tất huấn luyện với mô hình Yolov8m và bổ sung kỹ thuật tăng cường dữ liệu (augmentation), mô hình tiếp tục cải thiện trên tất cả các chỉ số. Precision đạt </w:t>
+      </w:r>
+      <w:r>
+        <w:rPr>
+          <w:rStyle w:val="Strong"/>
+          <w:rFonts w:eastAsiaTheme="majorEastAsia"/>
+        </w:rPr>
+        <w:t>0.912</w:t>
+      </w:r>
+      <w:r>
+        <w:t xml:space="preserve">, Recall tăng lên </w:t>
+      </w:r>
+      <w:r>
+        <w:rPr>
+          <w:rStyle w:val="Strong"/>
+          <w:rFonts w:eastAsiaTheme="majorEastAsia"/>
+        </w:rPr>
+        <w:t>0.867</w:t>
+      </w:r>
+      <w:r>
+        <w:t xml:space="preserve">, mAP@0.5 đạt </w:t>
+      </w:r>
+      <w:r>
+        <w:rPr>
+          <w:rStyle w:val="Strong"/>
+          <w:rFonts w:eastAsiaTheme="majorEastAsia"/>
+        </w:rPr>
+        <w:t>0.9</w:t>
+      </w:r>
+      <w:r>
+        <w:rPr>
+          <w:rStyle w:val="Strong"/>
+          <w:rFonts w:eastAsiaTheme="majorEastAsia"/>
+        </w:rPr>
+        <w:t>21</w:t>
+      </w:r>
+      <w:r>
+        <w:t xml:space="preserve">, và mAP@0.5:0.95 đạt </w:t>
+      </w:r>
+      <w:r>
+        <w:rPr>
+          <w:rStyle w:val="Strong"/>
+          <w:rFonts w:eastAsiaTheme="majorEastAsia"/>
+        </w:rPr>
+        <w:t>0.652</w:t>
+      </w:r>
+      <w:r>
+        <w:t>. Kỹ thuật tăng cường dữ liệu đã giúp mô hình trở nên mạnh mẽ hơn trong việc nhận diện đối tượng người dưới các điều kiện phức tạp và biến động của dữ liệu.</w:t>
+      </w:r>
+    </w:p>
+    <w:p>
+      <w:pPr>
+        <w:pStyle w:val="NormalWeb"/>
+        <w:spacing w:line="360" w:lineRule="auto"/>
+      </w:pPr>
+      <w:r>
         <w:drawing>
-          <wp:inline distT="0" distB="0" distL="0" distR="0" wp14:anchorId="37B1AF5B" wp14:editId="0D92A59E">
-            <wp:extent cx="2813050" cy="2679493"/>
-            <wp:effectExtent l="0" t="0" r="6350" b="6985"/>
-            <wp:docPr id="1671110934" name="Picture 1671110934"/>
+          <wp:inline distT="0" distB="0" distL="0" distR="0" wp14:anchorId="0CAE1CD9" wp14:editId="0F9F5E9F">
+            <wp:extent cx="5972175" cy="2896870"/>
+            <wp:effectExtent l="0" t="0" r="9525" b="0"/>
+            <wp:docPr id="2" name="Picture 2"/>
             <wp:cNvGraphicFramePr>
               <a:graphicFrameLocks xmlns:a="http://schemas.openxmlformats.org/drawingml/2006/main" noChangeAspect="1"/>
             </wp:cNvGraphicFramePr>
@@ -8630,6 +8606,662 @@
                   <pic:spPr>
                     <a:xfrm>
                       <a:off x="0" y="0"/>
+                      <a:ext cx="5972175" cy="2896870"/>
+                    </a:xfrm>
+                    <a:prstGeom prst="rect">
+                      <a:avLst/>
+                    </a:prstGeom>
+                  </pic:spPr>
+                </pic:pic>
+              </a:graphicData>
+            </a:graphic>
+          </wp:inline>
+        </w:drawing>
+      </w:r>
+      <w:r>
+        <w:t xml:space="preserve">Ảnh So sánh 4 chỉ số của 3 models: 3 epochs, 15 epochs, với 30 epochs </w:t>
+      </w:r>
+    </w:p>
+    <w:p>
+      <w:pPr>
+        <w:pStyle w:val="NormalWeb"/>
+        <w:spacing w:line="360" w:lineRule="auto"/>
+        <w:rPr>
+          <w:sz w:val="26"/>
+          <w:szCs w:val="26"/>
+        </w:rPr>
+      </w:pPr>
+    </w:p>
+    <w:p>
+      <w:pPr>
+        <w:pStyle w:val="NormalWeb"/>
+        <w:spacing w:line="360" w:lineRule="auto"/>
+        <w:rPr>
+          <w:sz w:val="26"/>
+          <w:szCs w:val="26"/>
+        </w:rPr>
+      </w:pPr>
+      <w:r>
+        <w:rPr>
+          <w:sz w:val="26"/>
+          <w:szCs w:val="26"/>
+        </w:rPr>
+        <w:t>Ảnh Quá trình Training model</w:t>
+      </w:r>
+    </w:p>
+    <w:p>
+      <w:pPr>
+        <w:pStyle w:val="NormalWeb"/>
+        <w:spacing w:line="360" w:lineRule="auto"/>
+        <w:rPr>
+          <w:sz w:val="26"/>
+          <w:szCs w:val="26"/>
+        </w:rPr>
+      </w:pPr>
+    </w:p>
+    <w:p>
+      <w:pPr>
+        <w:pStyle w:val="NormalWeb"/>
+        <w:spacing w:line="360" w:lineRule="auto"/>
+        <w:rPr>
+          <w:b/>
+          <w:sz w:val="26"/>
+          <w:szCs w:val="26"/>
+        </w:rPr>
+      </w:pPr>
+      <w:r>
+        <w:rPr>
+          <w:b/>
+          <w:sz w:val="28"/>
+          <w:szCs w:val="28"/>
+        </w:rPr>
+        <w:t>3.1.</w:t>
+      </w:r>
+      <w:r>
+        <w:rPr>
+          <w:b/>
+          <w:sz w:val="28"/>
+          <w:szCs w:val="28"/>
+        </w:rPr>
+        <w:t>5</w:t>
+      </w:r>
+      <w:r>
+        <w:rPr>
+          <w:b/>
+          <w:sz w:val="26"/>
+          <w:szCs w:val="26"/>
+        </w:rPr>
+        <w:t xml:space="preserve"> Đánh giá hiệu năng mô hình trên ảnh nhiệt</w:t>
+      </w:r>
+      <w:r>
+        <w:rPr>
+          <w:b/>
+          <w:sz w:val="26"/>
+          <w:szCs w:val="26"/>
+        </w:rPr>
+        <w:t>:</w:t>
+      </w:r>
+    </w:p>
+    <w:p>
+      <w:pPr>
+        <w:spacing w:before="100" w:beforeAutospacing="1" w:after="100" w:afterAutospacing="1"/>
+      </w:pPr>
+      <w:r>
+        <w:rPr>
+          <w:rFonts w:hAnsi="Symbol"/>
+        </w:rPr>
+        <w:t></w:t>
+      </w:r>
+      <w:r>
+        <w:t xml:space="preserve">  </w:t>
+      </w:r>
+      <w:r>
+        <w:rPr>
+          <w:b/>
+          <w:bCs/>
+        </w:rPr>
+        <w:t>Precision:</w:t>
+      </w:r>
+      <w:r>
+        <w:t xml:space="preserve"> Sau huấn luyện, Precision đạt </w:t>
+      </w:r>
+      <w:r>
+        <w:rPr>
+          <w:b/>
+          <w:bCs/>
+        </w:rPr>
+        <w:t>0.912</w:t>
+      </w:r>
+      <w:r>
+        <w:t>, cho thấy mô hình đưa ra các dự đoán chính xác hơn và ít lỗi hơn so với Precision trước huấn luyện (</w:t>
+      </w:r>
+      <w:r>
+        <w:rPr>
+          <w:b/>
+          <w:bCs/>
+        </w:rPr>
+        <w:t>0.526</w:t>
+      </w:r>
+      <w:r>
+        <w:t>).</w:t>
+      </w:r>
+    </w:p>
+    <w:p>
+      <w:pPr>
+        <w:spacing w:before="100" w:beforeAutospacing="1" w:after="100" w:afterAutospacing="1"/>
+      </w:pPr>
+      <w:r>
+        <w:rPr>
+          <w:rFonts w:hAnsi="Symbol"/>
+        </w:rPr>
+        <w:lastRenderedPageBreak/>
+        <w:t></w:t>
+      </w:r>
+      <w:r>
+        <w:t xml:space="preserve">  </w:t>
+      </w:r>
+      <w:r>
+        <w:rPr>
+          <w:b/>
+          <w:bCs/>
+        </w:rPr>
+        <w:t>Recall:</w:t>
+      </w:r>
+      <w:r>
+        <w:t xml:space="preserve"> Recall cũng cải thiện đáng kể, tăng từ </w:t>
+      </w:r>
+      <w:r>
+        <w:rPr>
+          <w:b/>
+          <w:bCs/>
+        </w:rPr>
+        <w:t>0.333</w:t>
+      </w:r>
+      <w:r>
+        <w:t xml:space="preserve"> lên </w:t>
+      </w:r>
+      <w:r>
+        <w:rPr>
+          <w:b/>
+          <w:bCs/>
+        </w:rPr>
+        <w:t>0.867</w:t>
+      </w:r>
+      <w:r>
+        <w:t>, cho thấy khả năng phát hiện đối tượng của mô hình đã được cải thiện đáng kể.</w:t>
+      </w:r>
+    </w:p>
+    <w:p>
+      <w:pPr>
+        <w:spacing w:before="100" w:beforeAutospacing="1" w:after="100" w:afterAutospacing="1"/>
+      </w:pPr>
+      <w:r>
+        <w:rPr>
+          <w:rFonts w:hAnsi="Symbol"/>
+        </w:rPr>
+        <w:t></w:t>
+      </w:r>
+      <w:r>
+        <w:t xml:space="preserve">  </w:t>
+      </w:r>
+      <w:r>
+        <w:rPr>
+          <w:b/>
+          <w:bCs/>
+        </w:rPr>
+        <w:t>mAP@0.5 và mAP@0.5:0.95:</w:t>
+      </w:r>
+      <w:r>
+        <w:t xml:space="preserve"> Sau huấn luyện, mAP@0.5 tăng từ </w:t>
+      </w:r>
+      <w:r>
+        <w:rPr>
+          <w:b/>
+          <w:bCs/>
+        </w:rPr>
+        <w:t>0.526</w:t>
+      </w:r>
+      <w:r>
+        <w:t xml:space="preserve"> lên </w:t>
+      </w:r>
+      <w:r>
+        <w:rPr>
+          <w:b/>
+          <w:bCs/>
+        </w:rPr>
+        <w:t>0.921</w:t>
+      </w:r>
+      <w:r>
+        <w:t xml:space="preserve">, và mAP@0.5:0.95 tăng từ </w:t>
+      </w:r>
+      <w:r>
+        <w:rPr>
+          <w:b/>
+          <w:bCs/>
+        </w:rPr>
+        <w:t>0.333</w:t>
+      </w:r>
+      <w:r>
+        <w:t xml:space="preserve"> lên </w:t>
+      </w:r>
+      <w:r>
+        <w:rPr>
+          <w:b/>
+          <w:bCs/>
+        </w:rPr>
+        <w:t>0.652</w:t>
+      </w:r>
+      <w:r>
+        <w:t>, cho thấy mô hình đã cải thiện đáng kể khả năng phát hiện chính xác trong các tình huống phức tạp khi đối tượng bị chồng lấn.</w:t>
+      </w:r>
+    </w:p>
+    <w:p>
+      <w:pPr>
+        <w:pStyle w:val="NormalWeb"/>
+        <w:spacing w:line="360" w:lineRule="auto"/>
+        <w:rPr>
+          <w:b/>
+        </w:rPr>
+      </w:pPr>
+      <w:r>
+        <w:rPr>
+          <w:b/>
+          <w:sz w:val="26"/>
+          <w:szCs w:val="26"/>
+        </w:rPr>
+        <w:t>3.1.</w:t>
+      </w:r>
+      <w:r>
+        <w:rPr>
+          <w:b/>
+          <w:sz w:val="26"/>
+          <w:szCs w:val="26"/>
+        </w:rPr>
+        <w:t>6</w:t>
+      </w:r>
+      <w:r>
+        <w:rPr>
+          <w:b/>
+          <w:sz w:val="26"/>
+          <w:szCs w:val="26"/>
+        </w:rPr>
+        <w:t xml:space="preserve"> </w:t>
+      </w:r>
+      <w:r>
+        <w:rPr>
+          <w:b/>
+        </w:rPr>
+        <w:t>Phân tích kết quả và độ chính xác của mô hình</w:t>
+      </w:r>
+      <w:r>
+        <w:rPr>
+          <w:b/>
+        </w:rPr>
+        <w:t>:</w:t>
+      </w:r>
+    </w:p>
+    <w:p>
+      <w:pPr>
+        <w:pStyle w:val="NormalWeb"/>
+        <w:spacing w:line="360" w:lineRule="auto"/>
+        <w:rPr>
+          <w:b/>
+        </w:rPr>
+      </w:pPr>
+    </w:p>
+    <w:p>
+      <w:pPr>
+        <w:spacing w:before="100" w:beforeAutospacing="1" w:after="100" w:afterAutospacing="1"/>
+      </w:pPr>
+      <w:r>
+        <w:t xml:space="preserve">Sau quá trình huấn luyện, mô hình YOLOv8 đã thể hiện sự cải thiện rõ rệt. </w:t>
+      </w:r>
+      <w:r>
+        <w:rPr>
+          <w:b/>
+          <w:bCs/>
+        </w:rPr>
+        <w:t>Precision</w:t>
+      </w:r>
+      <w:r>
+        <w:t xml:space="preserve"> đã tăng từ </w:t>
+      </w:r>
+      <w:r>
+        <w:rPr>
+          <w:b/>
+          <w:bCs/>
+        </w:rPr>
+        <w:t>0.526</w:t>
+      </w:r>
+      <w:r>
+        <w:t xml:space="preserve"> trước huấn luyện lên </w:t>
+      </w:r>
+      <w:r>
+        <w:rPr>
+          <w:b/>
+          <w:bCs/>
+        </w:rPr>
+        <w:t>0.912</w:t>
+      </w:r>
+      <w:r>
+        <w:t xml:space="preserve"> sau khi huấn luyện với 50 epochs và augmentation, cho thấy mô hình dự đoán chính xác hơn và ít sai số hơn. </w:t>
+      </w:r>
+      <w:r>
+        <w:rPr>
+          <w:b/>
+          <w:bCs/>
+        </w:rPr>
+        <w:t>Recall</w:t>
+      </w:r>
+      <w:r>
+        <w:t xml:space="preserve"> cũng tăng từ </w:t>
+      </w:r>
+      <w:r>
+        <w:rPr>
+          <w:b/>
+          <w:bCs/>
+        </w:rPr>
+        <w:t>0.333</w:t>
+      </w:r>
+      <w:r>
+        <w:t xml:space="preserve"> lên </w:t>
+      </w:r>
+      <w:r>
+        <w:rPr>
+          <w:b/>
+          <w:bCs/>
+        </w:rPr>
+        <w:t>0.867</w:t>
+      </w:r>
+      <w:r>
+        <w:t>, minh chứng cho khả năng phát hiện đối tượng tốt hơn, đảm bảo mô hình không bỏ sót các đối tượng quan trọng.</w:t>
+      </w:r>
+    </w:p>
+    <w:p>
+      <w:pPr>
+        <w:spacing w:before="100" w:beforeAutospacing="1" w:after="100" w:afterAutospacing="1"/>
+      </w:pPr>
+      <w:r>
+        <w:t xml:space="preserve">Các chỉ số </w:t>
+      </w:r>
+      <w:r>
+        <w:rPr>
+          <w:b/>
+          <w:bCs/>
+        </w:rPr>
+        <w:t>mAP@0.5</w:t>
+      </w:r>
+      <w:r>
+        <w:t xml:space="preserve"> và </w:t>
+      </w:r>
+      <w:r>
+        <w:rPr>
+          <w:b/>
+          <w:bCs/>
+        </w:rPr>
+        <w:t>mAP@0.5:0.95</w:t>
+      </w:r>
+      <w:r>
+        <w:t xml:space="preserve"> cũng cho thấy sự cải tiến đáng kể, với </w:t>
+      </w:r>
+      <w:r>
+        <w:rPr>
+          <w:b/>
+          <w:bCs/>
+        </w:rPr>
+        <w:t>mAP@0.5</w:t>
+      </w:r>
+      <w:r>
+        <w:t xml:space="preserve"> tăng từ </w:t>
+      </w:r>
+      <w:r>
+        <w:rPr>
+          <w:b/>
+          <w:bCs/>
+        </w:rPr>
+        <w:t>0.526</w:t>
+      </w:r>
+      <w:r>
+        <w:t xml:space="preserve"> lên </w:t>
+      </w:r>
+      <w:r>
+        <w:rPr>
+          <w:b/>
+          <w:bCs/>
+        </w:rPr>
+        <w:t>0.921</w:t>
+      </w:r>
+      <w:r>
+        <w:t xml:space="preserve"> và </w:t>
+      </w:r>
+      <w:r>
+        <w:rPr>
+          <w:b/>
+          <w:bCs/>
+        </w:rPr>
+        <w:t>mAP@0.5:0.95</w:t>
+      </w:r>
+      <w:r>
+        <w:t xml:space="preserve"> tăng từ </w:t>
+      </w:r>
+      <w:r>
+        <w:rPr>
+          <w:b/>
+          <w:bCs/>
+        </w:rPr>
+        <w:t>0.333</w:t>
+      </w:r>
+      <w:r>
+        <w:t xml:space="preserve"> lên </w:t>
+      </w:r>
+      <w:r>
+        <w:rPr>
+          <w:b/>
+          <w:bCs/>
+        </w:rPr>
+        <w:t>0.652</w:t>
+      </w:r>
+      <w:r>
+        <w:t>. Điều này phản ánh khả năng của mô hình trong việc phát hiện đối tượng chính xác hơn, ngay cả khi đối tượng trong ảnh có mức độ chồng lấn.</w:t>
+      </w:r>
+    </w:p>
+    <w:p>
+      <w:pPr>
+        <w:spacing w:before="100" w:beforeAutospacing="1" w:after="100" w:afterAutospacing="1"/>
+      </w:pPr>
+      <w:r>
+        <w:t>Mặc dù hiệu suất mô hình đã được cải thiện, vẫn có tiềm năng tối ưu hơn nữa, đặc biệt là về tốc độ huấn luyện và khả năng tổng quát hóa trên các dữ liệu phức tạp hơn. Điều này có thể đạt được thông qua việc điều chỉnh thêm các tham số hoặc áp dụng các phương pháp huấn luyện tiên tiến hơn.</w:t>
+      </w:r>
+    </w:p>
+    <w:p>
+      <w:pPr>
+        <w:pStyle w:val="NormalWeb"/>
+        <w:spacing w:line="360" w:lineRule="auto"/>
+        <w:rPr>
+          <w:b/>
+        </w:rPr>
+      </w:pPr>
+    </w:p>
+    <w:p>
+      <w:pPr>
+        <w:pStyle w:val="NormalWeb"/>
+        <w:spacing w:line="360" w:lineRule="auto"/>
+        <w:rPr>
+          <w:b/>
+        </w:rPr>
+      </w:pPr>
+    </w:p>
+    <w:p>
+      <w:pPr>
+        <w:pStyle w:val="NormalWeb"/>
+        <w:spacing w:line="360" w:lineRule="auto"/>
+        <w:rPr>
+          <w:b/>
+        </w:rPr>
+      </w:pPr>
+    </w:p>
+    <w:p>
+      <w:pPr>
+        <w:pStyle w:val="NormalWeb"/>
+        <w:spacing w:line="360" w:lineRule="auto"/>
+        <w:jc w:val="center"/>
+        <w:rPr>
+          <w:b/>
+          <w:sz w:val="26"/>
+          <w:szCs w:val="26"/>
+        </w:rPr>
+      </w:pPr>
+      <w:bookmarkStart w:id="42" w:name="_Toc30561"/>
+      <w:bookmarkStart w:id="43" w:name="_Toc155484953"/>
+    </w:p>
+    <w:p>
+      <w:pPr>
+        <w:pStyle w:val="NormalWeb"/>
+        <w:spacing w:line="360" w:lineRule="auto"/>
+        <w:jc w:val="center"/>
+      </w:pPr>
+      <w:r>
+        <w:rPr>
+          <w:sz w:val="26"/>
+          <w:szCs w:val="26"/>
+        </w:rPr>
+        <w:t xml:space="preserve">Hình 3.1.5 </w:t>
+      </w:r>
+      <w:r>
+        <w:t>Điểm AP và độ chính xác / đường cong thu hồi cho đường cơ sở</w:t>
+      </w:r>
+    </w:p>
+    <w:p>
+      <w:pPr>
+        <w:spacing w:after="160" w:line="259" w:lineRule="auto"/>
+        <w:rPr>
+          <w:b/>
+          <w:bCs/>
+          <w:sz w:val="32"/>
+          <w:szCs w:val="32"/>
+        </w:rPr>
+      </w:pPr>
+      <w:r>
+        <w:rPr>
+          <w:b/>
+          <w:bCs/>
+          <w:sz w:val="32"/>
+          <w:szCs w:val="32"/>
+        </w:rPr>
+        <w:t>CHƯƠNG 4:</w:t>
+      </w:r>
+      <w:bookmarkEnd w:id="42"/>
+      <w:r>
+        <w:rPr>
+          <w:b/>
+          <w:bCs/>
+          <w:sz w:val="32"/>
+          <w:szCs w:val="32"/>
+        </w:rPr>
+        <w:t xml:space="preserve"> KẾT LUẬN VÀ KIẾN NGHỊ</w:t>
+      </w:r>
+      <w:bookmarkEnd w:id="43"/>
+    </w:p>
+    <w:p>
+      <w:pPr>
+        <w:outlineLvl w:val="1"/>
+        <w:rPr>
+          <w:b/>
+          <w:bCs/>
+          <w:sz w:val="28"/>
+          <w:szCs w:val="28"/>
+        </w:rPr>
+      </w:pPr>
+      <w:bookmarkStart w:id="44" w:name="_Toc12646"/>
+      <w:bookmarkStart w:id="45" w:name="_Toc155484954"/>
+      <w:r>
+        <w:rPr>
+          <w:b/>
+          <w:bCs/>
+          <w:sz w:val="28"/>
+          <w:szCs w:val="28"/>
+        </w:rPr>
+        <w:t xml:space="preserve">4.1 Kết luận </w:t>
+      </w:r>
+      <w:bookmarkEnd w:id="44"/>
+      <w:bookmarkEnd w:id="45"/>
+      <w:r>
+        <w:rPr>
+          <w:b/>
+          <w:bCs/>
+          <w:sz w:val="28"/>
+          <w:szCs w:val="28"/>
+        </w:rPr>
+        <w:t>:</w:t>
+      </w:r>
+    </w:p>
+    <w:p>
+      <w:pPr>
+        <w:spacing w:line="360" w:lineRule="auto"/>
+        <w:outlineLvl w:val="1"/>
+        <w:rPr>
+          <w:sz w:val="26"/>
+          <w:szCs w:val="26"/>
+        </w:rPr>
+      </w:pPr>
+      <w:bookmarkStart w:id="46" w:name="_Toc30266"/>
+      <w:bookmarkStart w:id="47" w:name="_Toc155484955"/>
+      <w:r>
+        <w:rPr>
+          <w:sz w:val="26"/>
+          <w:szCs w:val="26"/>
+        </w:rPr>
+        <w:t xml:space="preserve">Mô hình YOLO (You Only Look Once) đã chứng minh hiệu quả cao trong việc nhận diện người từ ảnh nhiệt. Với khả năng xử lý nhanh và chính xác, YOLO không chỉ giúp xác </w:t>
+      </w:r>
+      <w:r>
+        <w:rPr>
+          <w:sz w:val="26"/>
+          <w:szCs w:val="26"/>
+        </w:rPr>
+        <w:lastRenderedPageBreak/>
+        <w:t>định vị trí người trong các bối cảnh khác nhau mà còn cải thiện đáng kể độ chính xác so với các phương pháp truyền thống. Việc áp dụng YOLO trong nhận diện từ ảnh nhiệt mang lại nhiều lợi ích, đặc biệt trong các tình huống ánh sáng yếu hoặc môi trường khắc nghiệt, nơi mà các kỹ thuật nhận diện thông thường gặp khó khăn.</w:t>
+      </w:r>
+    </w:p>
+    <w:p>
+      <w:pPr>
+        <w:spacing w:line="360" w:lineRule="auto"/>
+        <w:jc w:val="center"/>
+        <w:outlineLvl w:val="1"/>
+        <w:rPr>
+          <w:sz w:val="26"/>
+          <w:szCs w:val="26"/>
+        </w:rPr>
+      </w:pPr>
+      <w:r>
+        <w:rPr>
+          <w:noProof/>
+          <w:sz w:val="26"/>
+          <w:szCs w:val="26"/>
+        </w:rPr>
+        <w:drawing>
+          <wp:inline distT="0" distB="0" distL="0" distR="0" wp14:anchorId="37B1AF5B" wp14:editId="0D92A59E">
+            <wp:extent cx="2813050" cy="2679493"/>
+            <wp:effectExtent l="0" t="0" r="6350" b="6985"/>
+            <wp:docPr id="1671110934" name="Picture 1671110934"/>
+            <wp:cNvGraphicFramePr>
+              <a:graphicFrameLocks xmlns:a="http://schemas.openxmlformats.org/drawingml/2006/main" noChangeAspect="1"/>
+            </wp:cNvGraphicFramePr>
+            <a:graphic xmlns:a="http://schemas.openxmlformats.org/drawingml/2006/main">
+              <a:graphicData uri="http://schemas.openxmlformats.org/drawingml/2006/picture">
+                <pic:pic xmlns:pic="http://schemas.openxmlformats.org/drawingml/2006/picture">
+                  <pic:nvPicPr>
+                    <pic:cNvPr id="1" name=""/>
+                    <pic:cNvPicPr/>
+                  </pic:nvPicPr>
+                  <pic:blipFill>
+                    <a:blip r:embed="rId23"/>
+                    <a:stretch>
+                      <a:fillRect/>
+                    </a:stretch>
+                  </pic:blipFill>
+                  <pic:spPr>
+                    <a:xfrm>
+                      <a:off x="0" y="0"/>
                       <a:ext cx="2817447" cy="2683682"/>
                     </a:xfrm>
                     <a:prstGeom prst="rect">
@@ -8838,6 +9470,7 @@
           <w:sz w:val="26"/>
           <w:szCs w:val="26"/>
         </w:rPr>
+        <w:lastRenderedPageBreak/>
         <w:t>Các cải tiến và ứng dụng này sẽ mở ra nhiều cơ hội mới cho mô hình YOLO trong việc nhận diện con người từ ảnh nhiệt và ứng dụng trong thực tiễn.</w:t>
       </w:r>
     </w:p>
@@ -9044,7 +9677,7 @@
         </w:rPr>
         <w:t xml:space="preserve"> </w:t>
       </w:r>
-      <w:hyperlink r:id="rId23" w:history="1">
+      <w:hyperlink r:id="rId24" w:history="1">
         <w:r>
           <w:rPr>
             <w:rStyle w:val="Hyperlink"/>
@@ -9127,8 +9760,8 @@
     <w:p/>
     <w:p/>
     <w:sectPr>
-      <w:headerReference w:type="default" r:id="rId24"/>
-      <w:footerReference w:type="default" r:id="rId25"/>
+      <w:headerReference w:type="default" r:id="rId25"/>
+      <w:footerReference w:type="default" r:id="rId26"/>
       <w:type w:val="continuous"/>
       <w:pgSz w:w="12240" w:h="15840"/>
       <w:pgMar w:top="1134" w:right="1134" w:bottom="1418" w:left="1701" w:header="720" w:footer="720" w:gutter="0"/>

</xml_diff>